<commit_message>
edited template word doc
</commit_message>
<xml_diff>
--- a/clTemplate.docx
+++ b/clTemplate.docx
@@ -139,28 +139,7 @@
             </w14:solidFill>
           </w14:textFill>
         </w:rPr>
-        <w:t>&lt;ROLE</w:t>
-      </w:r>
-      <w:bookmarkStart w:id="0" w:name="_GoBack"/>
-      <w:bookmarkEnd w:id="0"/>
-      <w:r>
-        <w:rPr>
-          <w:rFonts w:hint="default" w:ascii="Times New Roman" w:hAnsi="Times New Roman" w:cs="Times New Roman"/>
-          <w:i w:val="0"/>
-          <w:iCs w:val="0"/>
-          <w:color w:val="000000" w:themeColor="text1"/>
-          <w:sz w:val="24"/>
-          <w:szCs w:val="24"/>
-          <w:u w:val="none"/>
-          <w:vertAlign w:val="baseline"/>
-          <w:lang w:val="en-US"/>
-          <w14:textFill>
-            <w14:solidFill>
-              <w14:schemeClr w14:val="tx1"/>
-            </w14:solidFill>
-          </w14:textFill>
-        </w:rPr>
-        <w:t>&gt;</w:t>
+        <w:t>&lt;ROLE&gt;</w:t>
       </w:r>
       <w:r>
         <w:rPr>
@@ -369,7 +348,6 @@
           <w:szCs w:val="24"/>
           <w:u w:val="none"/>
           <w:vertAlign w:val="baseline"/>
-          <w:lang w:val="en-US"/>
           <w14:textFill>
             <w14:solidFill>
               <w14:schemeClr w14:val="tx1"/>
@@ -379,151 +357,181 @@
       </w:pPr>
       <w:r>
         <w:rPr>
-          <w:rFonts w:hint="default" w:ascii="Times New Roman" w:hAnsi="Times New Roman" w:cs="Times New Roman"/>
-          <w:i w:val="0"/>
-          <w:iCs w:val="0"/>
-          <w:color w:val="000000" w:themeColor="text1"/>
-          <w:sz w:val="24"/>
-          <w:szCs w:val="24"/>
-          <w:u w:val="none"/>
-          <w:vertAlign w:val="baseline"/>
-          <w14:textFill>
-            <w14:solidFill>
-              <w14:schemeClr w14:val="tx1"/>
-            </w14:solidFill>
-          </w14:textFill>
-        </w:rPr>
-        <w:t xml:space="preserve">I am keen to join </w:t>
-      </w:r>
-      <w:r>
-        <w:rPr>
-          <w:rFonts w:hint="default" w:ascii="Times New Roman" w:hAnsi="Times New Roman" w:cs="Times New Roman"/>
-          <w:i w:val="0"/>
-          <w:iCs w:val="0"/>
-          <w:color w:val="000000" w:themeColor="text1"/>
-          <w:sz w:val="24"/>
-          <w:szCs w:val="24"/>
-          <w:u w:val="none"/>
-          <w:vertAlign w:val="baseline"/>
-          <w:lang w:val="en-US"/>
-          <w14:textFill>
-            <w14:solidFill>
-              <w14:schemeClr w14:val="tx1"/>
-            </w14:solidFill>
-          </w14:textFill>
+          <w:rFonts w:hint="default" w:ascii="Times New Roman" w:hAnsi="Times New Roman" w:eastAsia="SimSun" w:cs="Times New Roman"/>
+          <w:sz w:val="24"/>
+          <w:szCs w:val="24"/>
+        </w:rPr>
+        <w:t xml:space="preserve">I am eager to join </w:t>
+      </w:r>
+      <w:r>
+        <w:rPr>
+          <w:rFonts w:hint="default" w:ascii="Times New Roman" w:hAnsi="Times New Roman" w:eastAsia="SimSun" w:cs="Times New Roman"/>
+          <w:sz w:val="24"/>
+          <w:szCs w:val="24"/>
+          <w:lang w:val="en-US"/>
         </w:rPr>
         <w:t>&lt;COMPANY&gt;</w:t>
       </w:r>
       <w:r>
         <w:rPr>
-          <w:rFonts w:hint="default" w:ascii="Times New Roman" w:hAnsi="Times New Roman" w:cs="Times New Roman"/>
-          <w:i w:val="0"/>
-          <w:iCs w:val="0"/>
-          <w:color w:val="000000" w:themeColor="text1"/>
-          <w:sz w:val="24"/>
-          <w:szCs w:val="24"/>
-          <w:u w:val="none"/>
-          <w:vertAlign w:val="baseline"/>
-          <w14:textFill>
-            <w14:solidFill>
-              <w14:schemeClr w14:val="tx1"/>
-            </w14:solidFill>
-          </w14:textFill>
-        </w:rPr>
-        <w:t xml:space="preserve"> as a </w:t>
-      </w:r>
-      <w:r>
-        <w:rPr>
-          <w:rFonts w:hint="default" w:ascii="Times New Roman" w:hAnsi="Times New Roman" w:cs="Times New Roman"/>
-          <w:i w:val="0"/>
-          <w:iCs w:val="0"/>
-          <w:color w:val="000000" w:themeColor="text1"/>
-          <w:sz w:val="24"/>
-          <w:szCs w:val="24"/>
-          <w:u w:val="none"/>
-          <w:vertAlign w:val="baseline"/>
-          <w:lang w:val="en-US"/>
-          <w14:textFill>
-            <w14:solidFill>
-              <w14:schemeClr w14:val="tx1"/>
-            </w14:solidFill>
-          </w14:textFill>
-        </w:rPr>
-        <w:t>&lt;ROLE&gt;</w:t>
-      </w:r>
-      <w:r>
-        <w:rPr>
-          <w:rFonts w:hint="default" w:ascii="Times New Roman" w:hAnsi="Times New Roman" w:cs="Times New Roman"/>
-          <w:i w:val="0"/>
-          <w:iCs w:val="0"/>
-          <w:color w:val="000000" w:themeColor="text1"/>
-          <w:sz w:val="24"/>
-          <w:szCs w:val="24"/>
-          <w:u w:val="none"/>
-          <w:vertAlign w:val="baseline"/>
-          <w14:textFill>
-            <w14:solidFill>
-              <w14:schemeClr w14:val="tx1"/>
-            </w14:solidFill>
-          </w14:textFill>
-        </w:rPr>
-        <w:t xml:space="preserve"> because </w:t>
-      </w:r>
-      <w:r>
-        <w:rPr>
-          <w:rFonts w:hint="default" w:ascii="Times New Roman" w:hAnsi="Times New Roman" w:cs="Times New Roman"/>
-          <w:i w:val="0"/>
-          <w:iCs w:val="0"/>
-          <w:color w:val="000000" w:themeColor="text1"/>
-          <w:sz w:val="24"/>
-          <w:szCs w:val="24"/>
-          <w:u w:val="none"/>
-          <w:vertAlign w:val="baseline"/>
-          <w:lang w:val="en-US"/>
-          <w14:textFill>
-            <w14:solidFill>
-              <w14:schemeClr w14:val="tx1"/>
-            </w14:solidFill>
-          </w14:textFill>
-        </w:rPr>
-        <w:t>I want to start a career where I can work &lt;PROJECT&gt;</w:t>
-      </w:r>
-      <w:r>
-        <w:rPr>
-          <w:rFonts w:hint="default" w:ascii="Times New Roman" w:hAnsi="Times New Roman" w:cs="Times New Roman"/>
-          <w:i w:val="0"/>
-          <w:iCs w:val="0"/>
-          <w:color w:val="000000" w:themeColor="text1"/>
-          <w:sz w:val="24"/>
-          <w:szCs w:val="24"/>
-          <w:u w:val="none"/>
-          <w:vertAlign w:val="baseline"/>
-          <w14:textFill>
-            <w14:solidFill>
-              <w14:schemeClr w14:val="tx1"/>
-            </w14:solidFill>
-          </w14:textFill>
+          <w:rFonts w:hint="default" w:ascii="Times New Roman" w:hAnsi="Times New Roman" w:eastAsia="SimSun" w:cs="Times New Roman"/>
+          <w:sz w:val="24"/>
+          <w:szCs w:val="24"/>
+        </w:rPr>
+        <w:t xml:space="preserve"> as a</w:t>
+      </w:r>
+      <w:r>
+        <w:rPr>
+          <w:rFonts w:hint="default" w:ascii="Times New Roman" w:hAnsi="Times New Roman" w:eastAsia="SimSun" w:cs="Times New Roman"/>
+          <w:sz w:val="24"/>
+          <w:szCs w:val="24"/>
+          <w:lang w:val="en-US"/>
+        </w:rPr>
+        <w:t xml:space="preserve"> &lt;ROLE&gt;</w:t>
+      </w:r>
+      <w:r>
+        <w:rPr>
+          <w:rFonts w:hint="default" w:ascii="Times New Roman" w:hAnsi="Times New Roman" w:eastAsia="SimSun" w:cs="Times New Roman"/>
+          <w:sz w:val="24"/>
+          <w:szCs w:val="24"/>
+        </w:rPr>
+        <w:t xml:space="preserve"> because I am </w:t>
+      </w:r>
+      <w:r>
+        <w:rPr>
+          <w:rFonts w:hint="default" w:ascii="Times New Roman" w:hAnsi="Times New Roman" w:eastAsia="SimSun" w:cs="Times New Roman"/>
+          <w:sz w:val="24"/>
+          <w:szCs w:val="24"/>
+          <w:lang w:val="en-US"/>
+        </w:rPr>
+        <w:t>very motivated</w:t>
+      </w:r>
+      <w:r>
+        <w:rPr>
+          <w:rFonts w:hint="default" w:ascii="Times New Roman" w:hAnsi="Times New Roman" w:eastAsia="SimSun" w:cs="Times New Roman"/>
+          <w:sz w:val="24"/>
+          <w:szCs w:val="24"/>
+        </w:rPr>
+        <w:t xml:space="preserve"> about</w:t>
+      </w:r>
+      <w:r>
+        <w:rPr>
+          <w:rFonts w:hint="default" w:ascii="Times New Roman" w:hAnsi="Times New Roman" w:eastAsia="SimSun" w:cs="Times New Roman"/>
+          <w:sz w:val="24"/>
+          <w:szCs w:val="24"/>
+          <w:lang w:val="en-US"/>
+        </w:rPr>
+        <w:t xml:space="preserve"> changing career fields to</w:t>
+      </w:r>
+      <w:r>
+        <w:rPr>
+          <w:rFonts w:hint="default" w:ascii="Times New Roman" w:hAnsi="Times New Roman" w:eastAsia="SimSun" w:cs="Times New Roman"/>
+          <w:sz w:val="24"/>
+          <w:szCs w:val="24"/>
+        </w:rPr>
+        <w:t xml:space="preserve"> work at the forefront of the </w:t>
+      </w:r>
+      <w:r>
+        <w:rPr>
+          <w:rFonts w:hint="default" w:ascii="Times New Roman" w:hAnsi="Times New Roman" w:eastAsia="SimSun" w:cs="Times New Roman"/>
+          <w:sz w:val="24"/>
+          <w:szCs w:val="24"/>
+          <w:lang w:val="en-US"/>
+        </w:rPr>
+        <w:t>&lt;INDUSTRY&gt;</w:t>
+      </w:r>
+      <w:r>
+        <w:rPr>
+          <w:rFonts w:hint="default" w:ascii="Times New Roman" w:hAnsi="Times New Roman" w:eastAsia="SimSun" w:cs="Times New Roman"/>
+          <w:sz w:val="24"/>
+          <w:szCs w:val="24"/>
+        </w:rPr>
+        <w:t xml:space="preserve"> industry. The opportunity to contribute to </w:t>
+      </w:r>
+      <w:r>
+        <w:rPr>
+          <w:rFonts w:hint="default" w:ascii="Times New Roman" w:hAnsi="Times New Roman" w:eastAsia="SimSun" w:cs="Times New Roman"/>
+          <w:sz w:val="24"/>
+          <w:szCs w:val="24"/>
+          <w:lang w:val="en-US"/>
+        </w:rPr>
+        <w:t>&lt;GENERAL PROJECT DESCRIPTION&gt;</w:t>
+      </w:r>
+      <w:r>
+        <w:rPr>
+          <w:rFonts w:hint="default" w:ascii="Times New Roman" w:hAnsi="Times New Roman" w:eastAsia="SimSun" w:cs="Times New Roman"/>
+          <w:sz w:val="24"/>
+          <w:szCs w:val="24"/>
+        </w:rPr>
+        <w:t xml:space="preserve"> is both exciting and meaningful to me. I believe that this role plays a crucial part in</w:t>
+      </w:r>
+      <w:r>
+        <w:rPr>
+          <w:rFonts w:hint="default" w:ascii="Times New Roman" w:hAnsi="Times New Roman" w:eastAsia="SimSun" w:cs="Times New Roman"/>
+          <w:sz w:val="24"/>
+          <w:szCs w:val="24"/>
+          <w:lang w:val="en-US"/>
+        </w:rPr>
+        <w:t>&lt;IMPORTANCE&gt;</w:t>
+      </w:r>
+      <w:r>
+        <w:rPr>
+          <w:rFonts w:hint="default" w:ascii="Times New Roman" w:hAnsi="Times New Roman" w:eastAsia="SimSun" w:cs="Times New Roman"/>
+          <w:sz w:val="24"/>
+          <w:szCs w:val="24"/>
+        </w:rPr>
+        <w:t xml:space="preserve">. The chance to be involved in projects that </w:t>
+      </w:r>
+      <w:r>
+        <w:rPr>
+          <w:rFonts w:hint="default" w:ascii="Times New Roman" w:hAnsi="Times New Roman" w:eastAsia="SimSun" w:cs="Times New Roman"/>
+          <w:sz w:val="24"/>
+          <w:szCs w:val="24"/>
+          <w:lang w:val="en-US"/>
+        </w:rPr>
+        <w:t>&lt;IMPORTANCE&gt;</w:t>
+      </w:r>
+      <w:r>
+        <w:rPr>
+          <w:rFonts w:hint="default" w:ascii="Times New Roman" w:hAnsi="Times New Roman" w:eastAsia="SimSun" w:cs="Times New Roman"/>
+          <w:sz w:val="24"/>
+          <w:szCs w:val="24"/>
+        </w:rPr>
+        <w:t xml:space="preserve"> while fostering innovation is something I would be </w:t>
+      </w:r>
+      <w:r>
+        <w:rPr>
+          <w:rFonts w:hint="default" w:ascii="Times New Roman" w:hAnsi="Times New Roman" w:eastAsia="SimSun" w:cs="Times New Roman"/>
+          <w:sz w:val="24"/>
+          <w:szCs w:val="24"/>
+          <w:lang w:val="en-US"/>
+        </w:rPr>
+        <w:t>proud</w:t>
+      </w:r>
+      <w:r>
+        <w:rPr>
+          <w:rFonts w:hint="default" w:ascii="Times New Roman" w:hAnsi="Times New Roman" w:eastAsia="SimSun" w:cs="Times New Roman"/>
+          <w:sz w:val="24"/>
+          <w:szCs w:val="24"/>
+        </w:rPr>
+        <w:t xml:space="preserve"> to contribute to</w:t>
+      </w:r>
+      <w:r>
+        <w:rPr>
+          <w:rFonts w:hint="default" w:ascii="Times New Roman" w:hAnsi="Times New Roman" w:eastAsia="SimSun" w:cs="Times New Roman"/>
+          <w:sz w:val="24"/>
+          <w:szCs w:val="24"/>
+          <w:lang w:val="en-US"/>
+        </w:rPr>
+        <w:t xml:space="preserve"> &lt;COMPANY&gt;</w:t>
+      </w:r>
+      <w:r>
+        <w:rPr>
+          <w:rFonts w:hint="default" w:ascii="Times New Roman" w:hAnsi="Times New Roman" w:eastAsia="SimSun" w:cs="Times New Roman"/>
+          <w:sz w:val="24"/>
+          <w:szCs w:val="24"/>
         </w:rPr>
         <w:t xml:space="preserve">. </w:t>
-      </w:r>
-      <w:r>
-        <w:rPr>
-          <w:rFonts w:hint="default" w:ascii="Times New Roman" w:hAnsi="Times New Roman" w:cs="Times New Roman"/>
-          <w:i w:val="0"/>
-          <w:iCs w:val="0"/>
-          <w:color w:val="000000" w:themeColor="text1"/>
-          <w:sz w:val="24"/>
-          <w:szCs w:val="24"/>
-          <w:u w:val="none"/>
-          <w:vertAlign w:val="baseline"/>
-          <w:lang w:val="en-US"/>
-          <w14:textFill>
-            <w14:solidFill>
-              <w14:schemeClr w14:val="tx1"/>
-            </w14:solidFill>
-          </w14:textFill>
-        </w:rPr>
-        <w:t>As I continue to grow in the field of technology, I want to make a shift into the &lt;INDUSTRY&gt; industry because it is where I believe I will find my calling by making great contributions to &lt;PROJECT&gt;.</w:t>
       </w:r>
     </w:p>
     <w:p>
@@ -1061,6 +1069,38 @@
           </w14:textFill>
         </w:rPr>
         <w:t>I have a solid understanding of object-oriented programming in Java and Python, along with experience using full-stack development tools like React and Flask for building projects.</w:t>
+      </w:r>
+      <w:r>
+        <w:rPr>
+          <w:rFonts w:hint="default" w:ascii="Times New Roman" w:hAnsi="Times New Roman" w:eastAsia="SimSun" w:cs="Times New Roman"/>
+          <w:color w:val="000000" w:themeColor="text1"/>
+          <w:sz w:val="24"/>
+          <w:szCs w:val="24"/>
+          <w:lang w:val="en-US"/>
+          <w14:textFill>
+            <w14:solidFill>
+              <w14:schemeClr w14:val="tx1"/>
+            </w14:solidFill>
+          </w14:textFill>
+        </w:rPr>
+        <w:t xml:space="preserve"> I have experience with the</w:t>
+      </w:r>
+      <w:bookmarkStart w:id="0" w:name="_GoBack"/>
+      <w:bookmarkEnd w:id="0"/>
+      <w:r>
+        <w:rPr>
+          <w:rFonts w:hint="default" w:ascii="Times New Roman" w:hAnsi="Times New Roman" w:eastAsia="SimSun" w:cs="Times New Roman"/>
+          <w:color w:val="000000" w:themeColor="text1"/>
+          <w:sz w:val="24"/>
+          <w:szCs w:val="24"/>
+          <w:lang w:val="en-US"/>
+          <w14:textFill>
+            <w14:solidFill>
+              <w14:schemeClr w14:val="tx1"/>
+            </w14:solidFill>
+          </w14:textFill>
+        </w:rPr>
+        <w:t xml:space="preserve"> required skills such as &lt;REQUIRED SKILLS&gt;. I also have familiarity with &lt;FAMILIAR SKILLS&gt; which I believe I can excel at quickly.</w:t>
       </w:r>
       <w:r>
         <w:rPr>

</xml_diff>